<commit_message>
added lab 3, 4 and 5
</commit_message>
<xml_diff>
--- a/Lab1/docx/Lab1.docx
+++ b/Lab1/docx/Lab1.docx
@@ -4,6 +4,313 @@
   <w:body>
     <w:p>
       <w:pPr>
+        <w:jc w:val="center"/>
+        <w:rPr>
+          <w:sz w:val="40"/>
+          <w:szCs w:val="40"/>
+        </w:rPr>
+      </w:pPr>
+      <w:r>
+        <w:rPr>
+          <w:b/>
+          <w:bCs/>
+          <w:sz w:val="40"/>
+          <w:szCs w:val="40"/>
+        </w:rPr>
+        <w:t>GANDAKI COLLEGE OF ENGINEERING AND SCIENCE</w:t>
+      </w:r>
+    </w:p>
+    <w:p>
+      <w:pPr>
+        <w:jc w:val="center"/>
+        <w:rPr>
+          <w:b/>
+          <w:bCs/>
+        </w:rPr>
+      </w:pPr>
+      <w:r>
+        <w:rPr>
+          <w:b/>
+          <w:bCs/>
+        </w:rPr>
+        <w:t>Lamachaur,</w:t>
+      </w:r>
+      <w:r>
+        <w:rPr>
+          <w:b/>
+          <w:bCs/>
+        </w:rPr>
+        <w:t xml:space="preserve"> </w:t>
+      </w:r>
+      <w:r>
+        <w:rPr>
+          <w:b/>
+          <w:bCs/>
+        </w:rPr>
+        <w:t>Pokhara</w:t>
+      </w:r>
+    </w:p>
+    <w:p>
+      <w:pPr>
+        <w:jc w:val="center"/>
+      </w:pPr>
+    </w:p>
+    <w:p>
+      <w:pPr>
+        <w:jc w:val="center"/>
+      </w:pPr>
+      <w:r>
+        <w:rPr>
+          <w:noProof/>
+        </w:rPr>
+        <w:drawing>
+          <wp:inline distT="0" distB="0" distL="0" distR="0" wp14:anchorId="18AEB72D" wp14:editId="01B5F140">
+            <wp:extent cx="2103120" cy="2103120"/>
+            <wp:effectExtent l="0" t="0" r="0" b="0"/>
+            <wp:docPr id="337721379" name="Picture 2" descr="GCES - Apps on Google Play"/>
+            <wp:cNvGraphicFramePr>
+              <a:graphicFrameLocks xmlns:a="http://schemas.openxmlformats.org/drawingml/2006/main" noChangeAspect="1"/>
+            </wp:cNvGraphicFramePr>
+            <a:graphic xmlns:a="http://schemas.openxmlformats.org/drawingml/2006/main">
+              <a:graphicData uri="http://schemas.openxmlformats.org/drawingml/2006/picture">
+                <pic:pic xmlns:pic="http://schemas.openxmlformats.org/drawingml/2006/picture">
+                  <pic:nvPicPr>
+                    <pic:cNvPr id="0" name="Picture 6" descr="GCES - Apps on Google Play"/>
+                    <pic:cNvPicPr>
+                      <a:picLocks noChangeAspect="1" noChangeArrowheads="1"/>
+                    </pic:cNvPicPr>
+                  </pic:nvPicPr>
+                  <pic:blipFill>
+                    <a:blip r:embed="rId5">
+                      <a:extLst>
+                        <a:ext uri="{28A0092B-C50C-407E-A947-70E740481C1C}">
+                          <a14:useLocalDpi xmlns:a14="http://schemas.microsoft.com/office/drawing/2010/main" val="0"/>
+                        </a:ext>
+                      </a:extLst>
+                    </a:blip>
+                    <a:srcRect/>
+                    <a:stretch>
+                      <a:fillRect/>
+                    </a:stretch>
+                  </pic:blipFill>
+                  <pic:spPr bwMode="auto">
+                    <a:xfrm>
+                      <a:off x="0" y="0"/>
+                      <a:ext cx="2103120" cy="2103120"/>
+                    </a:xfrm>
+                    <a:prstGeom prst="rect">
+                      <a:avLst/>
+                    </a:prstGeom>
+                    <a:noFill/>
+                    <a:ln>
+                      <a:noFill/>
+                    </a:ln>
+                  </pic:spPr>
+                </pic:pic>
+              </a:graphicData>
+            </a:graphic>
+          </wp:inline>
+        </w:drawing>
+      </w:r>
+    </w:p>
+    <w:p>
+      <w:pPr>
+        <w:jc w:val="center"/>
+      </w:pPr>
+    </w:p>
+    <w:p>
+      <w:pPr>
+        <w:jc w:val="center"/>
+      </w:pPr>
+      <w:r>
+        <w:t xml:space="preserve">LAB REPORT OF </w:t>
+      </w:r>
+      <w:r>
+        <w:br/>
+      </w:r>
+      <w:r>
+        <w:rPr>
+          <w:b/>
+          <w:bCs/>
+        </w:rPr>
+        <w:t>Agile Software Development</w:t>
+      </w:r>
+    </w:p>
+    <w:p>
+      <w:pPr>
+        <w:jc w:val="center"/>
+      </w:pPr>
+      <w:r>
+        <w:rPr>
+          <w:b/>
+          <w:bCs/>
+        </w:rPr>
+        <w:t xml:space="preserve">LAB – </w:t>
+      </w:r>
+      <w:r>
+        <w:rPr>
+          <w:b/>
+          <w:bCs/>
+        </w:rPr>
+        <w:t>1</w:t>
+      </w:r>
+    </w:p>
+    <w:p/>
+    <w:p>
+      <w:r>
+        <w:rPr>
+          <w:b/>
+          <w:bCs/>
+        </w:rPr>
+        <w:t xml:space="preserve">SUBMITTED BY: </w:t>
+      </w:r>
+      <w:r>
+        <w:rPr>
+          <w:b/>
+          <w:bCs/>
+        </w:rPr>
+        <w:tab/>
+      </w:r>
+      <w:r>
+        <w:rPr>
+          <w:b/>
+          <w:bCs/>
+        </w:rPr>
+        <w:tab/>
+      </w:r>
+      <w:r>
+        <w:rPr>
+          <w:b/>
+          <w:bCs/>
+        </w:rPr>
+        <w:tab/>
+      </w:r>
+      <w:r>
+        <w:rPr>
+          <w:b/>
+          <w:bCs/>
+        </w:rPr>
+        <w:tab/>
+      </w:r>
+      <w:r>
+        <w:rPr>
+          <w:b/>
+          <w:bCs/>
+        </w:rPr>
+        <w:tab/>
+      </w:r>
+      <w:r>
+        <w:rPr>
+          <w:b/>
+          <w:bCs/>
+        </w:rPr>
+        <w:tab/>
+        <w:t>SUBMITTED TO:</w:t>
+      </w:r>
+    </w:p>
+    <w:p>
+      <w:r>
+        <w:t>Ansh Gurung</w:t>
+      </w:r>
+      <w:r>
+        <w:t xml:space="preserve"> </w:t>
+      </w:r>
+      <w:r>
+        <w:tab/>
+      </w:r>
+      <w:r>
+        <w:tab/>
+      </w:r>
+      <w:r>
+        <w:tab/>
+      </w:r>
+      <w:r>
+        <w:tab/>
+      </w:r>
+      <w:r>
+        <w:tab/>
+      </w:r>
+      <w:r>
+        <w:tab/>
+      </w:r>
+      <w:r>
+        <w:tab/>
+      </w:r>
+      <w:r>
+        <w:t>Er. Rajendra Bdr. Thapa</w:t>
+      </w:r>
+    </w:p>
+    <w:p>
+      <w:r>
+        <w:t xml:space="preserve">Roll No: </w:t>
+      </w:r>
+      <w:r>
+        <w:t>9</w:t>
+      </w:r>
+      <w:r>
+        <w:tab/>
+      </w:r>
+      <w:r>
+        <w:tab/>
+      </w:r>
+      <w:r>
+        <w:tab/>
+      </w:r>
+      <w:r>
+        <w:tab/>
+      </w:r>
+      <w:r>
+        <w:tab/>
+      </w:r>
+      <w:r>
+        <w:tab/>
+      </w:r>
+      <w:r>
+        <w:tab/>
+      </w:r>
+      <w:r>
+        <w:tab/>
+      </w:r>
+    </w:p>
+    <w:p>
+      <w:r>
+        <w:t>6</w:t>
+      </w:r>
+      <w:r>
+        <w:rPr>
+          <w:vertAlign w:val="superscript"/>
+        </w:rPr>
+        <w:t xml:space="preserve">th </w:t>
+      </w:r>
+      <w:r>
+        <w:t>Semester</w:t>
+      </w:r>
+    </w:p>
+    <w:p>
+      <w:r>
+        <w:t>BE Software</w:t>
+      </w:r>
+    </w:p>
+    <w:p>
+      <w:pPr>
+        <w:rPr>
+          <w:rFonts w:asciiTheme="majorHAnsi" w:eastAsiaTheme="majorEastAsia" w:hAnsiTheme="majorHAnsi" w:cstheme="majorBidi"/>
+          <w:b/>
+          <w:color w:val="000000" w:themeColor="text1"/>
+          <w:sz w:val="40"/>
+          <w:szCs w:val="40"/>
+          <w:lang w:val="en-GB"/>
+        </w:rPr>
+      </w:pPr>
+      <w:r>
+        <w:rPr>
+          <w:lang w:val="en-GB"/>
+        </w:rPr>
+        <w:br w:type="page"/>
+      </w:r>
+    </w:p>
+    <w:p>
+      <w:pPr>
         <w:pStyle w:val="Heading1"/>
         <w:rPr>
           <w:lang w:val="en-GB"/>
@@ -13,6 +320,7 @@
         <w:rPr>
           <w:lang w:val="en-GB"/>
         </w:rPr>
+        <w:lastRenderedPageBreak/>
         <w:t>Lab 1: Implementation of Git</w:t>
       </w:r>
     </w:p>
@@ -242,7 +550,6 @@
           <w:b/>
           <w:bCs/>
         </w:rPr>
-        <w:lastRenderedPageBreak/>
         <w:t>Procedure / Steps</w:t>
       </w:r>
     </w:p>
@@ -258,6 +565,7 @@
           <w:b/>
           <w:bCs/>
         </w:rPr>
+        <w:lastRenderedPageBreak/>
         <w:t>Initialize a Git Repository</w:t>
       </w:r>
     </w:p>
@@ -266,13 +574,8 @@
         <w:ind w:firstLine="720"/>
       </w:pPr>
       <w:r>
-        <w:t xml:space="preserve">git </w:t>
-      </w:r>
-      <w:proofErr w:type="spellStart"/>
-      <w:r>
-        <w:t>init</w:t>
-      </w:r>
-      <w:proofErr w:type="spellEnd"/>
+        <w:t>git init</w:t>
+      </w:r>
     </w:p>
     <w:p>
       <w:pPr>
@@ -297,16 +600,11 @@
         <w:t>git config --global user.name "</w:t>
       </w:r>
       <w:r>
+        <w:t xml:space="preserve"> AnshGrg</w:t>
+      </w:r>
+      <w:r>
         <w:t xml:space="preserve"> </w:t>
       </w:r>
-      <w:proofErr w:type="spellStart"/>
-      <w:r>
-        <w:t>AnshGrg</w:t>
-      </w:r>
-      <w:proofErr w:type="spellEnd"/>
-      <w:r>
-        <w:t xml:space="preserve"> </w:t>
-      </w:r>
       <w:r>
         <w:t>"</w:t>
       </w:r>
@@ -316,17 +614,7 @@
         <w:ind w:firstLine="720"/>
       </w:pPr>
       <w:r>
-        <w:t xml:space="preserve">git config --global </w:t>
-      </w:r>
-      <w:proofErr w:type="spellStart"/>
-      <w:proofErr w:type="gramStart"/>
-      <w:r>
-        <w:t>user.email</w:t>
-      </w:r>
-      <w:proofErr w:type="spellEnd"/>
-      <w:proofErr w:type="gramEnd"/>
-      <w:r>
-        <w:t xml:space="preserve"> "</w:t>
+        <w:t>git config --global user.email "</w:t>
       </w:r>
       <w:r>
         <w:t>ansh2073@gmail.com</w:t>
@@ -386,13 +674,8 @@
         <w:ind w:left="720"/>
       </w:pPr>
       <w:r>
-        <w:t xml:space="preserve">git </w:t>
-      </w:r>
-      <w:proofErr w:type="gramStart"/>
-      <w:r>
-        <w:t>add .</w:t>
-      </w:r>
-      <w:proofErr w:type="gramEnd"/>
+        <w:t>git add .</w:t>
+      </w:r>
     </w:p>
     <w:p>
       <w:pPr>
@@ -2005,6 +2288,7 @@
   <w:style w:type="character" w:default="1" w:styleId="DefaultParagraphFont">
     <w:name w:val="Default Paragraph Font"/>
     <w:uiPriority w:val="1"/>
+    <w:semiHidden/>
     <w:unhideWhenUsed/>
   </w:style>
   <w:style w:type="table" w:default="1" w:styleId="TableNormal">

</xml_diff>